<commit_message>
bon j'ai un peu modifié le cahier des specs et fini le cahier de recette
pour le rapport sur les tests j'ai écris un truc à la fin du cahier de recette, je te laisse rajouter un truc pour cucumber
</commit_message>
<xml_diff>
--- a/Cahier_spec/Cahier_de_recette.docx
+++ b/Cahier_spec/Cahier_de_recette.docx
@@ -177,18 +177,8 @@
                         <w:sz w:val="24"/>
                         <w:szCs w:val="24"/>
                       </w:rPr>
-                      <w:t xml:space="preserve">François </w:t>
+                      <w:t>François Senis</w:t>
                     </w:r>
-                    <w:proofErr w:type="spellStart"/>
-                    <w:r>
-                      <w:rPr>
-                        <w:color w:val="2F5496" w:themeColor="accent1" w:themeShade="BF"/>
-                        <w:sz w:val="24"/>
-                        <w:szCs w:val="24"/>
-                      </w:rPr>
-                      <w:t>Senis</w:t>
-                    </w:r>
-                    <w:proofErr w:type="spellEnd"/>
                   </w:p>
                 </w:tc>
               </w:sdtContent>
@@ -417,10 +407,7 @@
           </w:tcPr>
           <w:p>
             <w:r>
-              <w:t xml:space="preserve">L’administrateur </w:t>
-            </w:r>
-            <w:r>
-              <w:t>se connecte avec son id et son mot de passe en précisant qu’il est le chef du magasin.</w:t>
+              <w:t>L’administrateur se connecte avec son id et son mot de passe en précisant qu’il est le chef du magasin.</w:t>
             </w:r>
           </w:p>
         </w:tc>
@@ -468,25 +455,13 @@
           </w:tcPr>
           <w:p>
             <w:r>
-              <w:t>L’administrateur se connecte avec son id et son mot de passe en précisant qu’il est le chef du magasin</w:t>
-            </w:r>
-            <w:r>
-              <w:t xml:space="preserve"> </w:t>
-            </w:r>
-            <w:r>
-              <w:t xml:space="preserve">mais l’une des </w:t>
-            </w:r>
-            <w:r>
-              <w:t>2</w:t>
-            </w:r>
-            <w:r>
-              <w:t xml:space="preserve"> données ou les </w:t>
-            </w:r>
-            <w:r>
-              <w:t>3</w:t>
-            </w:r>
-            <w:r>
-              <w:t xml:space="preserve"> sont invalides.</w:t>
+              <w:t xml:space="preserve">L’administrateur se connecte avec son id et son mot de passe en précisant qu’il est le chef du magasin mais l’une des </w:t>
+            </w:r>
+            <w:r>
+              <w:t xml:space="preserve">3 </w:t>
+            </w:r>
+            <w:r>
+              <w:t>données ou les 3 sont invalides.</w:t>
             </w:r>
           </w:p>
         </w:tc>
@@ -496,7 +471,10 @@
           </w:tcPr>
           <w:p>
             <w:r>
-              <w:t>L’administrateur n’accède pas à la base de données.</w:t>
+              <w:t>L’administrateur n’accède pas à la base de données</w:t>
+            </w:r>
+            <w:r>
+              <w:t xml:space="preserve"> et un message d’erreur apparaît.</w:t>
             </w:r>
           </w:p>
         </w:tc>
@@ -534,16 +512,7 @@
           </w:tcPr>
           <w:p>
             <w:r>
-              <w:t>L’</w:t>
-            </w:r>
-            <w:r>
-              <w:t>utilisateur</w:t>
-            </w:r>
-            <w:r>
-              <w:t xml:space="preserve"> se connecte avec son id et son mot de passe</w:t>
-            </w:r>
-            <w:r>
-              <w:t>.</w:t>
+              <w:t>L’utilisateur se connecte avec son id et son mot de passe.</w:t>
             </w:r>
           </w:p>
         </w:tc>
@@ -591,10 +560,7 @@
           </w:tcPr>
           <w:p>
             <w:r>
-              <w:t>L’utilisateur se connecte avec son id et son mot de passe</w:t>
-            </w:r>
-            <w:r>
-              <w:t xml:space="preserve"> mais l’une des 2 données ou les 2 sont invalides.</w:t>
+              <w:t>L’utilisateur se connecte avec son id et son mot de passe mais l’une des 2 données ou les 2 sont invalides.</w:t>
             </w:r>
           </w:p>
         </w:tc>
@@ -607,16 +573,7 @@
               <w:t xml:space="preserve">L’utilisateur </w:t>
             </w:r>
             <w:r>
-              <w:t>n’</w:t>
-            </w:r>
-            <w:r>
-              <w:t>accède</w:t>
-            </w:r>
-            <w:r>
-              <w:t xml:space="preserve"> pas</w:t>
-            </w:r>
-            <w:r>
-              <w:t xml:space="preserve"> à la base de données.</w:t>
+              <w:t>n’accède pas à la base de données et un message d’erreur apparaît.</w:t>
             </w:r>
           </w:p>
         </w:tc>
@@ -645,13 +602,12 @@
         </w:numPr>
       </w:pPr>
       <w:r>
-        <w:t>Fonctionnalités des administra</w:t>
+        <w:t>Fonctionnalit</w:t>
       </w:r>
       <w:r>
-        <w:t>teurs</w:t>
+        <w:t>és du premier lot</w:t>
       </w:r>
     </w:p>
-    <w:p/>
     <w:p>
       <w:pPr>
         <w:pStyle w:val="Titre2"/>
@@ -1119,6 +1075,55 @@
           </w:p>
         </w:tc>
       </w:tr>
+      <w:tr>
+        <w:tc>
+          <w:tcPr>
+            <w:tcW w:w="704" w:type="dxa"/>
+          </w:tcPr>
+          <w:p>
+            <w:pPr>
+              <w:jc w:val="center"/>
+            </w:pPr>
+            <w:r>
+              <w:lastRenderedPageBreak/>
+              <w:t>9</w:t>
+            </w:r>
+          </w:p>
+        </w:tc>
+        <w:tc>
+          <w:tcPr>
+            <w:tcW w:w="3686" w:type="dxa"/>
+          </w:tcPr>
+          <w:p>
+            <w:r>
+              <w:t>L’administrateur et les utilisateurs peuvent changer de mot de passe en cliquant sur le bouton changer de mot de passe.</w:t>
+            </w:r>
+          </w:p>
+        </w:tc>
+        <w:tc>
+          <w:tcPr>
+            <w:tcW w:w="3543" w:type="dxa"/>
+          </w:tcPr>
+          <w:p>
+            <w:r>
+              <w:t>Le mot de passe est changé dans la base de données.</w:t>
+            </w:r>
+          </w:p>
+        </w:tc>
+        <w:tc>
+          <w:tcPr>
+            <w:tcW w:w="1129" w:type="dxa"/>
+          </w:tcPr>
+          <w:p>
+            <w:pPr>
+              <w:jc w:val="center"/>
+            </w:pPr>
+            <w:r>
+              <w:t>Ok</w:t>
+            </w:r>
+          </w:p>
+        </w:tc>
+      </w:tr>
     </w:tbl>
     <w:p/>
     <w:p>
@@ -1224,16 +1229,7 @@
           </w:tcPr>
           <w:p>
             <w:r>
-              <w:t xml:space="preserve">L’administrateur peut visionner les </w:t>
-            </w:r>
-            <w:r>
-              <w:t>rayons</w:t>
-            </w:r>
-            <w:r>
-              <w:t xml:space="preserve"> </w:t>
-            </w:r>
-            <w:r>
-              <w:t>en se connectant.</w:t>
+              <w:t>L’administrateur peut visionner les rayons en se connectant.</w:t>
             </w:r>
           </w:p>
         </w:tc>
@@ -1243,13 +1239,7 @@
           </w:tcPr>
           <w:p>
             <w:r>
-              <w:t xml:space="preserve">La liste </w:t>
-            </w:r>
-            <w:r>
-              <w:t>des rayons</w:t>
-            </w:r>
-            <w:r>
-              <w:t xml:space="preserve"> de la base de données et les données les concernant.</w:t>
+              <w:t>La liste des rayons de la base de données et les données les concernant.</w:t>
             </w:r>
           </w:p>
         </w:tc>
@@ -1287,13 +1277,7 @@
           </w:tcPr>
           <w:p>
             <w:r>
-              <w:t xml:space="preserve">L’administrateur clique sur le bouton ajouter et ajoute un </w:t>
-            </w:r>
-            <w:r>
-              <w:t>rayon</w:t>
-            </w:r>
-            <w:r>
-              <w:t xml:space="preserve"> valide (champs remplis) à la base de données en cliquant sur le bouton appliquer. </w:t>
+              <w:t xml:space="preserve">L’administrateur clique sur le bouton ajouter et ajoute un rayon valide (champs remplis) à la base de données en cliquant sur le bouton appliquer. </w:t>
             </w:r>
           </w:p>
         </w:tc>
@@ -1303,13 +1287,7 @@
           </w:tcPr>
           <w:p>
             <w:r>
-              <w:t>L</w:t>
-            </w:r>
-            <w:r>
-              <w:t>e rayon</w:t>
-            </w:r>
-            <w:r>
-              <w:t xml:space="preserve"> est ajouté à la base de données.</w:t>
+              <w:t>Le rayon est ajouté à la base de données.</w:t>
             </w:r>
           </w:p>
         </w:tc>
@@ -1347,13 +1325,7 @@
           </w:tcPr>
           <w:p>
             <w:r>
-              <w:t xml:space="preserve">L’administrateur ajoute un </w:t>
-            </w:r>
-            <w:r>
-              <w:t>rayon</w:t>
-            </w:r>
-            <w:r>
-              <w:t xml:space="preserve"> invalide (champ vide).</w:t>
+              <w:t>L’administrateur ajoute un rayon invalide (champ vide).</w:t>
             </w:r>
           </w:p>
         </w:tc>
@@ -1401,13 +1373,7 @@
           </w:tcPr>
           <w:p>
             <w:r>
-              <w:t xml:space="preserve">L’administrateur sélectionne un </w:t>
-            </w:r>
-            <w:r>
-              <w:t>rayon</w:t>
-            </w:r>
-            <w:r>
-              <w:t xml:space="preserve"> et clique sur le bouton supprimer.</w:t>
+              <w:t>L’administrateur sélectionne un rayon et clique sur le bouton supprimer. Un message de demande de confirmation apparaît.</w:t>
             </w:r>
           </w:p>
         </w:tc>
@@ -1417,16 +1383,7 @@
           </w:tcPr>
           <w:p>
             <w:r>
-              <w:t>L</w:t>
-            </w:r>
-            <w:r>
-              <w:t>e rayon</w:t>
-            </w:r>
-            <w:r>
-              <w:t xml:space="preserve"> est supprimé à la base de données.</w:t>
-            </w:r>
-            <w:r>
-              <w:t xml:space="preserve"> Les chefs de ce rayon et les produits sont eux aussi supprimés de la base de données</w:t>
+              <w:t>Le rayon est supprimé à la base de données. Les chefs de ce rayon et les produits sont eux aussi supprimés de la base de données</w:t>
             </w:r>
           </w:p>
         </w:tc>
@@ -1464,13 +1421,7 @@
           </w:tcPr>
           <w:p>
             <w:r>
-              <w:t xml:space="preserve">L’administrateur ne sélectionne pas un </w:t>
-            </w:r>
-            <w:r>
-              <w:t>rayon</w:t>
-            </w:r>
-            <w:r>
-              <w:t xml:space="preserve"> et clique sur le bouton supprimer.</w:t>
+              <w:t>L’administrateur ne sélectionne pas un rayon et clique sur le bouton supprimer.</w:t>
             </w:r>
           </w:p>
         </w:tc>
@@ -1518,13 +1469,7 @@
           </w:tcPr>
           <w:p>
             <w:r>
-              <w:t xml:space="preserve">L’administrateur sélectionne un </w:t>
-            </w:r>
-            <w:r>
-              <w:t>rayon</w:t>
-            </w:r>
-            <w:r>
-              <w:t xml:space="preserve"> et clique sur le bouton modifier. Il remplit les champs et applique les modifications.</w:t>
+              <w:t>L’administrateur sélectionne un rayon et clique sur le bouton modifier. Il remplit les champs et applique les modifications.</w:t>
             </w:r>
           </w:p>
         </w:tc>
@@ -1572,13 +1517,7 @@
           </w:tcPr>
           <w:p>
             <w:r>
-              <w:t xml:space="preserve">L’administrateur sélectionne un </w:t>
-            </w:r>
-            <w:r>
-              <w:t>rayon</w:t>
-            </w:r>
-            <w:r>
-              <w:t xml:space="preserve"> et clique sur le bouton modifier. Il ne remplit pas les champs et applique les modifications.</w:t>
+              <w:t>L’administrateur sélectionne un rayon et clique sur le bouton modifier. Il ne remplit pas les champs et applique les modifications.</w:t>
             </w:r>
           </w:p>
         </w:tc>
@@ -1626,13 +1565,7 @@
           </w:tcPr>
           <w:p>
             <w:r>
-              <w:t xml:space="preserve">L’administrateur ne sélectionne pas un </w:t>
-            </w:r>
-            <w:r>
-              <w:t>rayon et</w:t>
-            </w:r>
-            <w:r>
-              <w:t xml:space="preserve"> clique sur le bouton modifier.</w:t>
+              <w:t>L’administrateur ne sélectionne pas un rayon et clique sur le bouton modifier.</w:t>
             </w:r>
           </w:p>
         </w:tc>
@@ -1680,21 +1613,7 @@
           </w:tcPr>
           <w:p>
             <w:r>
-              <w:t xml:space="preserve">L’administrateur </w:t>
-            </w:r>
-            <w:r>
-              <w:t xml:space="preserve">sélectionne un </w:t>
-            </w:r>
-            <w:proofErr w:type="gramStart"/>
-            <w:r>
-              <w:t xml:space="preserve">rayon </w:t>
-            </w:r>
-            <w:r>
-              <w:t xml:space="preserve"> et</w:t>
-            </w:r>
-            <w:proofErr w:type="gramEnd"/>
-            <w:r>
-              <w:t xml:space="preserve"> clique sur le bouton accéder au rayon pour accéder aux produits de ce rayon.</w:t>
+              <w:t>L’administrateur sélectionne un rayon et clique sur le bouton accéder au rayon pour accéder aux produits de ce rayon.</w:t>
             </w:r>
           </w:p>
         </w:tc>
@@ -1704,10 +1623,56 @@
           </w:tcPr>
           <w:p>
             <w:r>
-              <w:t xml:space="preserve">Une nouvelle interface s’ouvre avec la liste des produits </w:t>
-            </w:r>
-            <w:bookmarkStart w:id="0" w:name="_GoBack"/>
-            <w:bookmarkEnd w:id="0"/>
+              <w:t>Une nouvelle interface s’ouvre avec la liste des produits.</w:t>
+            </w:r>
+          </w:p>
+        </w:tc>
+        <w:tc>
+          <w:tcPr>
+            <w:tcW w:w="1129" w:type="dxa"/>
+          </w:tcPr>
+          <w:p>
+            <w:pPr>
+              <w:jc w:val="center"/>
+            </w:pPr>
+            <w:r>
+              <w:t>Ok</w:t>
+            </w:r>
+          </w:p>
+        </w:tc>
+      </w:tr>
+      <w:tr>
+        <w:tc>
+          <w:tcPr>
+            <w:tcW w:w="704" w:type="dxa"/>
+          </w:tcPr>
+          <w:p>
+            <w:pPr>
+              <w:jc w:val="center"/>
+            </w:pPr>
+            <w:r>
+              <w:t>10</w:t>
+            </w:r>
+          </w:p>
+        </w:tc>
+        <w:tc>
+          <w:tcPr>
+            <w:tcW w:w="3686" w:type="dxa"/>
+          </w:tcPr>
+          <w:p>
+            <w:r>
+              <w:t>L’utilisateur clique sur ajouter, modifier ou supprimer un rayon.</w:t>
+            </w:r>
+          </w:p>
+        </w:tc>
+        <w:tc>
+          <w:tcPr>
+            <w:tcW w:w="3543" w:type="dxa"/>
+          </w:tcPr>
+          <w:p>
+            <w:r>
+              <w:t>Un message indique qu’il n’est pas utilisateur et qu’il n’a pas les droits pour effectuer ses actions.</w:t>
+            </w:r>
           </w:p>
         </w:tc>
         <w:tc>
@@ -1829,7 +1794,11 @@
           </w:tcPr>
           <w:p>
             <w:r>
-              <w:t>L’administrateur peut visionner les comptes des utilisateurs en cliquant sur le bouton gestion des utilisateurs.</w:t>
+              <w:t xml:space="preserve">L’administrateur et les utilisateurs peuvent visionner les produits des rayons en sélectionnant un rayon et </w:t>
+            </w:r>
+            <w:r>
+              <w:lastRenderedPageBreak/>
+              <w:t>en cliquant sur le bouton accéder aux rayons.</w:t>
             </w:r>
           </w:p>
         </w:tc>
@@ -1839,7 +1808,8 @@
           </w:tcPr>
           <w:p>
             <w:r>
-              <w:t>La liste des utilisateurs de la base de données et les données les concernant.</w:t>
+              <w:lastRenderedPageBreak/>
+              <w:t>La liste des produits du rayon s’affiche.</w:t>
             </w:r>
           </w:p>
         </w:tc>
@@ -1851,6 +1821,9 @@
             <w:pPr>
               <w:jc w:val="center"/>
             </w:pPr>
+            <w:r>
+              <w:t>Ok</w:t>
+            </w:r>
           </w:p>
         </w:tc>
       </w:tr>
@@ -1874,7 +1847,7 @@
           </w:tcPr>
           <w:p>
             <w:r>
-              <w:t xml:space="preserve">L’administrateur clique sur le bouton ajouter et ajoute un utilisateur valide (champs remplis) à la base de données en cliquant sur le bouton appliquer. </w:t>
+              <w:t>L’administrateur et les utilisateurs peuvent visionner toutes les informations d’un produit en sélectionnant ce produit dans la liste et en cliquant sur visionner le produit.</w:t>
             </w:r>
           </w:p>
         </w:tc>
@@ -1884,7 +1857,7 @@
           </w:tcPr>
           <w:p>
             <w:r>
-              <w:t>L’utilisateur est ajouté à la base de données.</w:t>
+              <w:t>L’application affiche toutes les informations du produit.</w:t>
             </w:r>
           </w:p>
         </w:tc>
@@ -1922,7 +1895,7 @@
           </w:tcPr>
           <w:p>
             <w:r>
-              <w:t>L’administrateur ajoute un utilisateur invalide (champ vide).</w:t>
+              <w:t>L’administrateur et les utilisateurs clique sur le bouton visionner sans avoir sélectionner de produit.</w:t>
             </w:r>
           </w:p>
         </w:tc>
@@ -1932,7 +1905,7 @@
           </w:tcPr>
           <w:p>
             <w:r>
-              <w:t>Les champs vides sont affichés en rouge.</w:t>
+              <w:t xml:space="preserve">Rien ne se passe </w:t>
             </w:r>
           </w:p>
         </w:tc>
@@ -1960,7 +1933,6 @@
               <w:jc w:val="center"/>
             </w:pPr>
             <w:r>
-              <w:lastRenderedPageBreak/>
               <w:t>4</w:t>
             </w:r>
           </w:p>
@@ -1971,7 +1943,7 @@
           </w:tcPr>
           <w:p>
             <w:r>
-              <w:t>L’administrateur sélectionne un utilisateur et clique sur le bouton supprimer.</w:t>
+              <w:t>L’administrateur et les utilisateurs du rayon ajoute un produit en cliquant sur le bouton ajouter et en remplissant les champs.</w:t>
             </w:r>
           </w:p>
         </w:tc>
@@ -1981,7 +1953,7 @@
           </w:tcPr>
           <w:p>
             <w:r>
-              <w:t>L’utilisateur est supprimé à la base de données.</w:t>
+              <w:t>Le produit est ajouté à la base de données et au rayon.</w:t>
             </w:r>
           </w:p>
         </w:tc>
@@ -2019,7 +1991,7 @@
           </w:tcPr>
           <w:p>
             <w:r>
-              <w:t>L’administrateur ne sélectionne pas un utilisateur et clique sur le bouton supprimer.</w:t>
+              <w:t>L’administrateur et les utilisateurs du rayons ajoute un produit en cliquant sur le bouton ajouter et en ne remplissant pas les champs.</w:t>
             </w:r>
           </w:p>
         </w:tc>
@@ -2029,7 +2001,7 @@
           </w:tcPr>
           <w:p>
             <w:r>
-              <w:t>Rien ne se passe.</w:t>
+              <w:t>Les champs vides sont affichés en rouge.</w:t>
             </w:r>
           </w:p>
         </w:tc>
@@ -2067,7 +2039,7 @@
           </w:tcPr>
           <w:p>
             <w:r>
-              <w:t>L’administrateur sélectionne un utilisateur et clique sur le bouton modifier. Il remplit les champs et applique les modifications.</w:t>
+              <w:t>L’administrateur et les utilisateurs du rayon supprime un produit en sélectionnant un produit et en cliquant sur le bouton supprimer. Un message de demande de confirmation apparaît.</w:t>
             </w:r>
           </w:p>
         </w:tc>
@@ -2077,7 +2049,7 @@
           </w:tcPr>
           <w:p>
             <w:r>
-              <w:t>L’utilisateur est modifié dans la base de données.</w:t>
+              <w:t>Le produit est supprimé de la base de données et au rayon.</w:t>
             </w:r>
           </w:p>
         </w:tc>
@@ -2115,7 +2087,7 @@
           </w:tcPr>
           <w:p>
             <w:r>
-              <w:t>L’administrateur sélectionne un utilisateur et clique sur le bouton modifier. Il ne remplit pas les champs et applique les modifications.</w:t>
+              <w:t>L’administrateur et les utilisateurs du rayon modifie un produit en sélectionnant un produit et en cliquant sur le bouton visionner puis en cliquant le bouton modifier et en remplissant les champs.</w:t>
             </w:r>
           </w:p>
         </w:tc>
@@ -2125,7 +2097,7 @@
           </w:tcPr>
           <w:p>
             <w:r>
-              <w:t>Les champs vides sont affichés en rouge.</w:t>
+              <w:t>Le produit est modifié dans la base de données et au rayon.</w:t>
             </w:r>
           </w:p>
         </w:tc>
@@ -2163,7 +2135,7 @@
           </w:tcPr>
           <w:p>
             <w:r>
-              <w:t>L’administrateur ne sélectionne pas un utilisateur et clique sur le bouton modifier.</w:t>
+              <w:t>L’administrateur et les utilisateurs du rayon modifie un produit en sélectionnant un produit et en cliquant sur le bouton visionner puis en cliquant le bouton modifier et ne remplissent pas tous les champs</w:t>
             </w:r>
           </w:p>
         </w:tc>
@@ -2173,7 +2145,7 @@
           </w:tcPr>
           <w:p>
             <w:r>
-              <w:t>Rien ne se passe.</w:t>
+              <w:t>Les champs vides sont affichés en rouge.</w:t>
             </w:r>
           </w:p>
         </w:tc>
@@ -2192,42 +2164,64 @@
         </w:tc>
       </w:tr>
     </w:tbl>
+    <w:p>
+      <w:pPr>
+        <w:pStyle w:val="Titre2"/>
+      </w:pPr>
+    </w:p>
     <w:p/>
     <w:p>
       <w:pPr>
-        <w:pStyle w:val="Titre2"/>
+        <w:pStyle w:val="Titre1"/>
         <w:numPr>
           <w:ilvl w:val="0"/>
-          <w:numId w:val="2"/>
+          <w:numId w:val="23"/>
         </w:numPr>
       </w:pPr>
       <w:r>
-        <w:t>F</w:t>
+        <w:t xml:space="preserve">Fonctionnalités du </w:t>
+      </w:r>
+      <w:r>
+        <w:t>second</w:t>
+      </w:r>
+      <w:r>
+        <w:t xml:space="preserve"> lot</w:t>
       </w:r>
     </w:p>
     <w:p/>
     <w:p>
-      <w:pPr>
-        <w:pStyle w:val="Titre2"/>
+      <w:r>
+        <w:t>Les tests ayant pris un certains temps d’adaptation, nous n’avons pas implémenté les fonctionnalités du second lot.</w:t>
+      </w:r>
+      <w:bookmarkStart w:id="0" w:name="_GoBack"/>
+      <w:bookmarkEnd w:id="0"/>
+    </w:p>
+    <w:p>
+      <w:pPr>
+        <w:pStyle w:val="Titre1"/>
         <w:numPr>
           <w:ilvl w:val="0"/>
-          <w:numId w:val="2"/>
+          <w:numId w:val="23"/>
         </w:numPr>
       </w:pPr>
       <w:r>
-        <w:t>D</w:t>
+        <w:t>Rapport</w:t>
+      </w:r>
+      <w:r>
+        <w:t xml:space="preserve"> </w:t>
       </w:r>
     </w:p>
     <w:p/>
     <w:p>
-      <w:pPr>
-        <w:pStyle w:val="Titre2"/>
-      </w:pPr>
+      <w:r>
+        <w:t xml:space="preserve">Pour ce projet, nous avons mis en place des tests. </w:t>
+      </w:r>
     </w:p>
     <w:p>
-      <w:pPr>
-        <w:pStyle w:val="Titre2"/>
-      </w:pPr>
+      <w:r>
+        <w:lastRenderedPageBreak/>
+        <w:t>Nous avons tout d’abord essayé de faire du TDD en écrivant les tests unitaires pour la partie accès à la base de données en amont de l’application. La partie la plus compliqué était de définir les tests sans avoir rien programmé. Nous avons essayé mais cela s’est avéré trop complexe pour notre première fois. Finalement, nous avons réalisé les tests en même temps que l’application, l’avantage était que tester l’application était assez simple et nous avons pu voir l’avantage d’avoir des tests pour programmer et ne pas programmer et ensuite devoir corriger les erreurs bien plus tard. Cela nous a permis un gain de temps sur le développement de l’application. Nous avons gagné en expérience et nous pourrons plus facilement réaliser les tests en amont.</w:t>
+      </w:r>
     </w:p>
     <w:sectPr>
       <w:headerReference w:type="default" r:id="rId9"/>
@@ -2376,6 +2370,95 @@
 <file path=word/numbering.xml><?xml version="1.0" encoding="utf-8"?>
 <w:numbering xmlns:wpc="http://schemas.microsoft.com/office/word/2010/wordprocessingCanvas" xmlns:cx="http://schemas.microsoft.com/office/drawing/2014/chartex" xmlns:cx1="http://schemas.microsoft.com/office/drawing/2015/9/8/chartex" xmlns:cx2="http://schemas.microsoft.com/office/drawing/2015/10/21/chartex" xmlns:cx3="http://schemas.microsoft.com/office/drawing/2016/5/9/chartex" xmlns:cx4="http://schemas.microsoft.com/office/drawing/2016/5/10/chartex" xmlns:cx5="http://schemas.microsoft.com/office/drawing/2016/5/11/chartex" xmlns:cx6="http://schemas.microsoft.com/office/drawing/2016/5/12/chartex" xmlns:cx7="http://schemas.microsoft.com/office/drawing/2016/5/13/chartex" xmlns:cx8="http://schemas.microsoft.com/office/drawing/2016/5/14/chartex" xmlns:mc="http://schemas.openxmlformats.org/markup-compatibility/2006" xmlns:aink="http://schemas.microsoft.com/office/drawing/2016/ink" xmlns:am3d="http://schemas.microsoft.com/office/drawing/2017/model3d" xmlns:o="urn:schemas-microsoft-com:office:office" xmlns:r="http://schemas.openxmlformats.org/officeDocument/2006/relationships" xmlns:m="http://schemas.openxmlformats.org/officeDocument/2006/math" xmlns:v="urn:schemas-microsoft-com:vml" xmlns:wp14="http://schemas.microsoft.com/office/word/2010/wordprocessingDrawing" xmlns:wp="http://schemas.openxmlformats.org/drawingml/2006/wordprocessingDrawing" xmlns:w10="urn:schemas-microsoft-com:office:word" xmlns:w="http://schemas.openxmlformats.org/wordprocessingml/2006/main" xmlns:w14="http://schemas.microsoft.com/office/word/2010/wordml" xmlns:w15="http://schemas.microsoft.com/office/word/2012/wordml" xmlns:w16cid="http://schemas.microsoft.com/office/word/2016/wordml/cid" xmlns:w16se="http://schemas.microsoft.com/office/word/2015/wordml/symex" xmlns:wpg="http://schemas.microsoft.com/office/word/2010/wordprocessingGroup" xmlns:wpi="http://schemas.microsoft.com/office/word/2010/wordprocessingInk" xmlns:wne="http://schemas.microsoft.com/office/word/2006/wordml" xmlns:wps="http://schemas.microsoft.com/office/word/2010/wordprocessingShape" mc:Ignorable="w14 w15 w16se w16cid wp14">
   <w:abstractNum w:abstractNumId="0" w15:restartNumberingAfterBreak="0">
+    <w:nsid w:val="0540212E"/>
+    <w:multiLevelType w:val="hybridMultilevel"/>
+    <w:tmpl w:val="52E82182"/>
+    <w:lvl w:ilvl="0" w:tplc="0590D448">
+      <w:start w:val="1"/>
+      <w:numFmt w:val="upperRoman"/>
+      <w:lvlText w:val="%1)"/>
+      <w:lvlJc w:val="left"/>
+      <w:pPr>
+        <w:ind w:left="1080" w:hanging="720"/>
+      </w:pPr>
+      <w:rPr>
+        <w:rFonts w:hint="default"/>
+      </w:rPr>
+    </w:lvl>
+    <w:lvl w:ilvl="1" w:tplc="040C0019" w:tentative="1">
+      <w:start w:val="1"/>
+      <w:numFmt w:val="lowerLetter"/>
+      <w:lvlText w:val="%2."/>
+      <w:lvlJc w:val="left"/>
+      <w:pPr>
+        <w:ind w:left="1440" w:hanging="360"/>
+      </w:pPr>
+    </w:lvl>
+    <w:lvl w:ilvl="2" w:tplc="040C001B" w:tentative="1">
+      <w:start w:val="1"/>
+      <w:numFmt w:val="lowerRoman"/>
+      <w:lvlText w:val="%3."/>
+      <w:lvlJc w:val="right"/>
+      <w:pPr>
+        <w:ind w:left="2160" w:hanging="180"/>
+      </w:pPr>
+    </w:lvl>
+    <w:lvl w:ilvl="3" w:tplc="040C000F" w:tentative="1">
+      <w:start w:val="1"/>
+      <w:numFmt w:val="decimal"/>
+      <w:lvlText w:val="%4."/>
+      <w:lvlJc w:val="left"/>
+      <w:pPr>
+        <w:ind w:left="2880" w:hanging="360"/>
+      </w:pPr>
+    </w:lvl>
+    <w:lvl w:ilvl="4" w:tplc="040C0019" w:tentative="1">
+      <w:start w:val="1"/>
+      <w:numFmt w:val="lowerLetter"/>
+      <w:lvlText w:val="%5."/>
+      <w:lvlJc w:val="left"/>
+      <w:pPr>
+        <w:ind w:left="3600" w:hanging="360"/>
+      </w:pPr>
+    </w:lvl>
+    <w:lvl w:ilvl="5" w:tplc="040C001B" w:tentative="1">
+      <w:start w:val="1"/>
+      <w:numFmt w:val="lowerRoman"/>
+      <w:lvlText w:val="%6."/>
+      <w:lvlJc w:val="right"/>
+      <w:pPr>
+        <w:ind w:left="4320" w:hanging="180"/>
+      </w:pPr>
+    </w:lvl>
+    <w:lvl w:ilvl="6" w:tplc="040C000F" w:tentative="1">
+      <w:start w:val="1"/>
+      <w:numFmt w:val="decimal"/>
+      <w:lvlText w:val="%7."/>
+      <w:lvlJc w:val="left"/>
+      <w:pPr>
+        <w:ind w:left="5040" w:hanging="360"/>
+      </w:pPr>
+    </w:lvl>
+    <w:lvl w:ilvl="7" w:tplc="040C0019" w:tentative="1">
+      <w:start w:val="1"/>
+      <w:numFmt w:val="lowerLetter"/>
+      <w:lvlText w:val="%8."/>
+      <w:lvlJc w:val="left"/>
+      <w:pPr>
+        <w:ind w:left="5760" w:hanging="360"/>
+      </w:pPr>
+    </w:lvl>
+    <w:lvl w:ilvl="8" w:tplc="040C001B" w:tentative="1">
+      <w:start w:val="1"/>
+      <w:numFmt w:val="lowerRoman"/>
+      <w:lvlText w:val="%9."/>
+      <w:lvlJc w:val="right"/>
+      <w:pPr>
+        <w:ind w:left="6480" w:hanging="180"/>
+      </w:pPr>
+    </w:lvl>
+  </w:abstractNum>
+  <w:abstractNum w:abstractNumId="1" w15:restartNumberingAfterBreak="0">
     <w:nsid w:val="0D7879CA"/>
     <w:multiLevelType w:val="multilevel"/>
     <w:tmpl w:val="38381FAC"/>
@@ -2524,7 +2607,7 @@
       </w:rPr>
     </w:lvl>
   </w:abstractNum>
-  <w:abstractNum w:abstractNumId="1" w15:restartNumberingAfterBreak="0">
+  <w:abstractNum w:abstractNumId="2" w15:restartNumberingAfterBreak="0">
     <w:nsid w:val="14AA754E"/>
     <w:multiLevelType w:val="multilevel"/>
     <w:tmpl w:val="FF089638"/>
@@ -2673,7 +2756,7 @@
       </w:rPr>
     </w:lvl>
   </w:abstractNum>
-  <w:abstractNum w:abstractNumId="2" w15:restartNumberingAfterBreak="0">
+  <w:abstractNum w:abstractNumId="3" w15:restartNumberingAfterBreak="0">
     <w:nsid w:val="22C819E9"/>
     <w:multiLevelType w:val="multilevel"/>
     <w:tmpl w:val="7308723A"/>
@@ -2822,7 +2905,96 @@
       </w:rPr>
     </w:lvl>
   </w:abstractNum>
-  <w:abstractNum w:abstractNumId="3" w15:restartNumberingAfterBreak="0">
+  <w:abstractNum w:abstractNumId="4" w15:restartNumberingAfterBreak="0">
+    <w:nsid w:val="251020ED"/>
+    <w:multiLevelType w:val="hybridMultilevel"/>
+    <w:tmpl w:val="69C6451E"/>
+    <w:lvl w:ilvl="0" w:tplc="0590D448">
+      <w:start w:val="1"/>
+      <w:numFmt w:val="upperRoman"/>
+      <w:lvlText w:val="%1)"/>
+      <w:lvlJc w:val="left"/>
+      <w:pPr>
+        <w:ind w:left="1080" w:hanging="720"/>
+      </w:pPr>
+      <w:rPr>
+        <w:rFonts w:hint="default"/>
+      </w:rPr>
+    </w:lvl>
+    <w:lvl w:ilvl="1" w:tplc="040C0019" w:tentative="1">
+      <w:start w:val="1"/>
+      <w:numFmt w:val="lowerLetter"/>
+      <w:lvlText w:val="%2."/>
+      <w:lvlJc w:val="left"/>
+      <w:pPr>
+        <w:ind w:left="1440" w:hanging="360"/>
+      </w:pPr>
+    </w:lvl>
+    <w:lvl w:ilvl="2" w:tplc="040C001B" w:tentative="1">
+      <w:start w:val="1"/>
+      <w:numFmt w:val="lowerRoman"/>
+      <w:lvlText w:val="%3."/>
+      <w:lvlJc w:val="right"/>
+      <w:pPr>
+        <w:ind w:left="2160" w:hanging="180"/>
+      </w:pPr>
+    </w:lvl>
+    <w:lvl w:ilvl="3" w:tplc="040C000F" w:tentative="1">
+      <w:start w:val="1"/>
+      <w:numFmt w:val="decimal"/>
+      <w:lvlText w:val="%4."/>
+      <w:lvlJc w:val="left"/>
+      <w:pPr>
+        <w:ind w:left="2880" w:hanging="360"/>
+      </w:pPr>
+    </w:lvl>
+    <w:lvl w:ilvl="4" w:tplc="040C0019" w:tentative="1">
+      <w:start w:val="1"/>
+      <w:numFmt w:val="lowerLetter"/>
+      <w:lvlText w:val="%5."/>
+      <w:lvlJc w:val="left"/>
+      <w:pPr>
+        <w:ind w:left="3600" w:hanging="360"/>
+      </w:pPr>
+    </w:lvl>
+    <w:lvl w:ilvl="5" w:tplc="040C001B" w:tentative="1">
+      <w:start w:val="1"/>
+      <w:numFmt w:val="lowerRoman"/>
+      <w:lvlText w:val="%6."/>
+      <w:lvlJc w:val="right"/>
+      <w:pPr>
+        <w:ind w:left="4320" w:hanging="180"/>
+      </w:pPr>
+    </w:lvl>
+    <w:lvl w:ilvl="6" w:tplc="040C000F" w:tentative="1">
+      <w:start w:val="1"/>
+      <w:numFmt w:val="decimal"/>
+      <w:lvlText w:val="%7."/>
+      <w:lvlJc w:val="left"/>
+      <w:pPr>
+        <w:ind w:left="5040" w:hanging="360"/>
+      </w:pPr>
+    </w:lvl>
+    <w:lvl w:ilvl="7" w:tplc="040C0019" w:tentative="1">
+      <w:start w:val="1"/>
+      <w:numFmt w:val="lowerLetter"/>
+      <w:lvlText w:val="%8."/>
+      <w:lvlJc w:val="left"/>
+      <w:pPr>
+        <w:ind w:left="5760" w:hanging="360"/>
+      </w:pPr>
+    </w:lvl>
+    <w:lvl w:ilvl="8" w:tplc="040C001B" w:tentative="1">
+      <w:start w:val="1"/>
+      <w:numFmt w:val="lowerRoman"/>
+      <w:lvlText w:val="%9."/>
+      <w:lvlJc w:val="right"/>
+      <w:pPr>
+        <w:ind w:left="6480" w:hanging="180"/>
+      </w:pPr>
+    </w:lvl>
+  </w:abstractNum>
+  <w:abstractNum w:abstractNumId="5" w15:restartNumberingAfterBreak="0">
     <w:nsid w:val="2E106522"/>
     <w:multiLevelType w:val="hybridMultilevel"/>
     <w:tmpl w:val="8A183156"/>
@@ -2911,7 +3083,120 @@
       </w:pPr>
     </w:lvl>
   </w:abstractNum>
-  <w:abstractNum w:abstractNumId="4" w15:restartNumberingAfterBreak="0">
+  <w:abstractNum w:abstractNumId="6" w15:restartNumberingAfterBreak="0">
+    <w:nsid w:val="2F631FD9"/>
+    <w:multiLevelType w:val="hybridMultilevel"/>
+    <w:tmpl w:val="2340D460"/>
+    <w:lvl w:ilvl="0" w:tplc="040C0001">
+      <w:start w:val="1"/>
+      <w:numFmt w:val="bullet"/>
+      <w:lvlText w:val=""/>
+      <w:lvlJc w:val="left"/>
+      <w:pPr>
+        <w:ind w:left="1080" w:hanging="360"/>
+      </w:pPr>
+      <w:rPr>
+        <w:rFonts w:ascii="Symbol" w:hAnsi="Symbol" w:hint="default"/>
+      </w:rPr>
+    </w:lvl>
+    <w:lvl w:ilvl="1" w:tplc="040C0003" w:tentative="1">
+      <w:start w:val="1"/>
+      <w:numFmt w:val="bullet"/>
+      <w:lvlText w:val="o"/>
+      <w:lvlJc w:val="left"/>
+      <w:pPr>
+        <w:ind w:left="1800" w:hanging="360"/>
+      </w:pPr>
+      <w:rPr>
+        <w:rFonts w:ascii="Courier New" w:hAnsi="Courier New" w:cs="Courier New" w:hint="default"/>
+      </w:rPr>
+    </w:lvl>
+    <w:lvl w:ilvl="2" w:tplc="040C0005" w:tentative="1">
+      <w:start w:val="1"/>
+      <w:numFmt w:val="bullet"/>
+      <w:lvlText w:val=""/>
+      <w:lvlJc w:val="left"/>
+      <w:pPr>
+        <w:ind w:left="2520" w:hanging="360"/>
+      </w:pPr>
+      <w:rPr>
+        <w:rFonts w:ascii="Wingdings" w:hAnsi="Wingdings" w:hint="default"/>
+      </w:rPr>
+    </w:lvl>
+    <w:lvl w:ilvl="3" w:tplc="040C0001" w:tentative="1">
+      <w:start w:val="1"/>
+      <w:numFmt w:val="bullet"/>
+      <w:lvlText w:val=""/>
+      <w:lvlJc w:val="left"/>
+      <w:pPr>
+        <w:ind w:left="3240" w:hanging="360"/>
+      </w:pPr>
+      <w:rPr>
+        <w:rFonts w:ascii="Symbol" w:hAnsi="Symbol" w:hint="default"/>
+      </w:rPr>
+    </w:lvl>
+    <w:lvl w:ilvl="4" w:tplc="040C0003" w:tentative="1">
+      <w:start w:val="1"/>
+      <w:numFmt w:val="bullet"/>
+      <w:lvlText w:val="o"/>
+      <w:lvlJc w:val="left"/>
+      <w:pPr>
+        <w:ind w:left="3960" w:hanging="360"/>
+      </w:pPr>
+      <w:rPr>
+        <w:rFonts w:ascii="Courier New" w:hAnsi="Courier New" w:cs="Courier New" w:hint="default"/>
+      </w:rPr>
+    </w:lvl>
+    <w:lvl w:ilvl="5" w:tplc="040C0005" w:tentative="1">
+      <w:start w:val="1"/>
+      <w:numFmt w:val="bullet"/>
+      <w:lvlText w:val=""/>
+      <w:lvlJc w:val="left"/>
+      <w:pPr>
+        <w:ind w:left="4680" w:hanging="360"/>
+      </w:pPr>
+      <w:rPr>
+        <w:rFonts w:ascii="Wingdings" w:hAnsi="Wingdings" w:hint="default"/>
+      </w:rPr>
+    </w:lvl>
+    <w:lvl w:ilvl="6" w:tplc="040C0001" w:tentative="1">
+      <w:start w:val="1"/>
+      <w:numFmt w:val="bullet"/>
+      <w:lvlText w:val=""/>
+      <w:lvlJc w:val="left"/>
+      <w:pPr>
+        <w:ind w:left="5400" w:hanging="360"/>
+      </w:pPr>
+      <w:rPr>
+        <w:rFonts w:ascii="Symbol" w:hAnsi="Symbol" w:hint="default"/>
+      </w:rPr>
+    </w:lvl>
+    <w:lvl w:ilvl="7" w:tplc="040C0003" w:tentative="1">
+      <w:start w:val="1"/>
+      <w:numFmt w:val="bullet"/>
+      <w:lvlText w:val="o"/>
+      <w:lvlJc w:val="left"/>
+      <w:pPr>
+        <w:ind w:left="6120" w:hanging="360"/>
+      </w:pPr>
+      <w:rPr>
+        <w:rFonts w:ascii="Courier New" w:hAnsi="Courier New" w:cs="Courier New" w:hint="default"/>
+      </w:rPr>
+    </w:lvl>
+    <w:lvl w:ilvl="8" w:tplc="040C0005" w:tentative="1">
+      <w:start w:val="1"/>
+      <w:numFmt w:val="bullet"/>
+      <w:lvlText w:val=""/>
+      <w:lvlJc w:val="left"/>
+      <w:pPr>
+        <w:ind w:left="6840" w:hanging="360"/>
+      </w:pPr>
+      <w:rPr>
+        <w:rFonts w:ascii="Wingdings" w:hAnsi="Wingdings" w:hint="default"/>
+      </w:rPr>
+    </w:lvl>
+  </w:abstractNum>
+  <w:abstractNum w:abstractNumId="7" w15:restartNumberingAfterBreak="0">
     <w:nsid w:val="312E0026"/>
     <w:multiLevelType w:val="multilevel"/>
     <w:tmpl w:val="A8D8D0A8"/>
@@ -3060,7 +3345,7 @@
       </w:rPr>
     </w:lvl>
   </w:abstractNum>
-  <w:abstractNum w:abstractNumId="5" w15:restartNumberingAfterBreak="0">
+  <w:abstractNum w:abstractNumId="8" w15:restartNumberingAfterBreak="0">
     <w:nsid w:val="32040518"/>
     <w:multiLevelType w:val="multilevel"/>
     <w:tmpl w:val="41CEFDD4"/>
@@ -3209,7 +3494,7 @@
       </w:rPr>
     </w:lvl>
   </w:abstractNum>
-  <w:abstractNum w:abstractNumId="6" w15:restartNumberingAfterBreak="0">
+  <w:abstractNum w:abstractNumId="9" w15:restartNumberingAfterBreak="0">
     <w:nsid w:val="32CA224D"/>
     <w:multiLevelType w:val="multilevel"/>
     <w:tmpl w:val="2B9EC61A"/>
@@ -3358,7 +3643,7 @@
       </w:rPr>
     </w:lvl>
   </w:abstractNum>
-  <w:abstractNum w:abstractNumId="7" w15:restartNumberingAfterBreak="0">
+  <w:abstractNum w:abstractNumId="10" w15:restartNumberingAfterBreak="0">
     <w:nsid w:val="32FC1853"/>
     <w:multiLevelType w:val="hybridMultilevel"/>
     <w:tmpl w:val="8A183156"/>
@@ -3447,7 +3732,96 @@
       </w:pPr>
     </w:lvl>
   </w:abstractNum>
-  <w:abstractNum w:abstractNumId="8" w15:restartNumberingAfterBreak="0">
+  <w:abstractNum w:abstractNumId="11" w15:restartNumberingAfterBreak="0">
+    <w:nsid w:val="3CE6078A"/>
+    <w:multiLevelType w:val="hybridMultilevel"/>
+    <w:tmpl w:val="69C6451E"/>
+    <w:lvl w:ilvl="0" w:tplc="0590D448">
+      <w:start w:val="1"/>
+      <w:numFmt w:val="upperRoman"/>
+      <w:lvlText w:val="%1)"/>
+      <w:lvlJc w:val="left"/>
+      <w:pPr>
+        <w:ind w:left="1080" w:hanging="720"/>
+      </w:pPr>
+      <w:rPr>
+        <w:rFonts w:hint="default"/>
+      </w:rPr>
+    </w:lvl>
+    <w:lvl w:ilvl="1" w:tplc="040C0019" w:tentative="1">
+      <w:start w:val="1"/>
+      <w:numFmt w:val="lowerLetter"/>
+      <w:lvlText w:val="%2."/>
+      <w:lvlJc w:val="left"/>
+      <w:pPr>
+        <w:ind w:left="1440" w:hanging="360"/>
+      </w:pPr>
+    </w:lvl>
+    <w:lvl w:ilvl="2" w:tplc="040C001B" w:tentative="1">
+      <w:start w:val="1"/>
+      <w:numFmt w:val="lowerRoman"/>
+      <w:lvlText w:val="%3."/>
+      <w:lvlJc w:val="right"/>
+      <w:pPr>
+        <w:ind w:left="2160" w:hanging="180"/>
+      </w:pPr>
+    </w:lvl>
+    <w:lvl w:ilvl="3" w:tplc="040C000F" w:tentative="1">
+      <w:start w:val="1"/>
+      <w:numFmt w:val="decimal"/>
+      <w:lvlText w:val="%4."/>
+      <w:lvlJc w:val="left"/>
+      <w:pPr>
+        <w:ind w:left="2880" w:hanging="360"/>
+      </w:pPr>
+    </w:lvl>
+    <w:lvl w:ilvl="4" w:tplc="040C0019" w:tentative="1">
+      <w:start w:val="1"/>
+      <w:numFmt w:val="lowerLetter"/>
+      <w:lvlText w:val="%5."/>
+      <w:lvlJc w:val="left"/>
+      <w:pPr>
+        <w:ind w:left="3600" w:hanging="360"/>
+      </w:pPr>
+    </w:lvl>
+    <w:lvl w:ilvl="5" w:tplc="040C001B" w:tentative="1">
+      <w:start w:val="1"/>
+      <w:numFmt w:val="lowerRoman"/>
+      <w:lvlText w:val="%6."/>
+      <w:lvlJc w:val="right"/>
+      <w:pPr>
+        <w:ind w:left="4320" w:hanging="180"/>
+      </w:pPr>
+    </w:lvl>
+    <w:lvl w:ilvl="6" w:tplc="040C000F" w:tentative="1">
+      <w:start w:val="1"/>
+      <w:numFmt w:val="decimal"/>
+      <w:lvlText w:val="%7."/>
+      <w:lvlJc w:val="left"/>
+      <w:pPr>
+        <w:ind w:left="5040" w:hanging="360"/>
+      </w:pPr>
+    </w:lvl>
+    <w:lvl w:ilvl="7" w:tplc="040C0019" w:tentative="1">
+      <w:start w:val="1"/>
+      <w:numFmt w:val="lowerLetter"/>
+      <w:lvlText w:val="%8."/>
+      <w:lvlJc w:val="left"/>
+      <w:pPr>
+        <w:ind w:left="5760" w:hanging="360"/>
+      </w:pPr>
+    </w:lvl>
+    <w:lvl w:ilvl="8" w:tplc="040C001B" w:tentative="1">
+      <w:start w:val="1"/>
+      <w:numFmt w:val="lowerRoman"/>
+      <w:lvlText w:val="%9."/>
+      <w:lvlJc w:val="right"/>
+      <w:pPr>
+        <w:ind w:left="6480" w:hanging="180"/>
+      </w:pPr>
+    </w:lvl>
+  </w:abstractNum>
+  <w:abstractNum w:abstractNumId="12" w15:restartNumberingAfterBreak="0">
     <w:nsid w:val="3D76207D"/>
     <w:multiLevelType w:val="hybridMultilevel"/>
     <w:tmpl w:val="68CE3C02"/>
@@ -3536,7 +3910,7 @@
       </w:pPr>
     </w:lvl>
   </w:abstractNum>
-  <w:abstractNum w:abstractNumId="9" w15:restartNumberingAfterBreak="0">
+  <w:abstractNum w:abstractNumId="13" w15:restartNumberingAfterBreak="0">
     <w:nsid w:val="3E1C68F6"/>
     <w:multiLevelType w:val="hybridMultilevel"/>
     <w:tmpl w:val="4FE226B0"/>
@@ -3649,7 +4023,7 @@
       </w:rPr>
     </w:lvl>
   </w:abstractNum>
-  <w:abstractNum w:abstractNumId="10" w15:restartNumberingAfterBreak="0">
+  <w:abstractNum w:abstractNumId="14" w15:restartNumberingAfterBreak="0">
     <w:nsid w:val="3F0F5AF9"/>
     <w:multiLevelType w:val="multilevel"/>
     <w:tmpl w:val="A8320116"/>
@@ -3798,7 +4172,7 @@
       </w:rPr>
     </w:lvl>
   </w:abstractNum>
-  <w:abstractNum w:abstractNumId="11" w15:restartNumberingAfterBreak="0">
+  <w:abstractNum w:abstractNumId="15" w15:restartNumberingAfterBreak="0">
     <w:nsid w:val="41551049"/>
     <w:multiLevelType w:val="multilevel"/>
     <w:tmpl w:val="E362A74C"/>
@@ -3947,7 +4321,7 @@
       </w:rPr>
     </w:lvl>
   </w:abstractNum>
-  <w:abstractNum w:abstractNumId="12" w15:restartNumberingAfterBreak="0">
+  <w:abstractNum w:abstractNumId="16" w15:restartNumberingAfterBreak="0">
     <w:nsid w:val="524D1FED"/>
     <w:multiLevelType w:val="hybridMultilevel"/>
     <w:tmpl w:val="FEBAEA26"/>
@@ -4036,7 +4410,7 @@
       </w:pPr>
     </w:lvl>
   </w:abstractNum>
-  <w:abstractNum w:abstractNumId="13" w15:restartNumberingAfterBreak="0">
+  <w:abstractNum w:abstractNumId="17" w15:restartNumberingAfterBreak="0">
     <w:nsid w:val="53843BD2"/>
     <w:multiLevelType w:val="hybridMultilevel"/>
     <w:tmpl w:val="8A183156"/>
@@ -4125,7 +4499,7 @@
       </w:pPr>
     </w:lvl>
   </w:abstractNum>
-  <w:abstractNum w:abstractNumId="14" w15:restartNumberingAfterBreak="0">
+  <w:abstractNum w:abstractNumId="18" w15:restartNumberingAfterBreak="0">
     <w:nsid w:val="69773EBA"/>
     <w:multiLevelType w:val="hybridMultilevel"/>
     <w:tmpl w:val="69C6451E"/>
@@ -4214,7 +4588,7 @@
       </w:pPr>
     </w:lvl>
   </w:abstractNum>
-  <w:abstractNum w:abstractNumId="15" w15:restartNumberingAfterBreak="0">
+  <w:abstractNum w:abstractNumId="19" w15:restartNumberingAfterBreak="0">
     <w:nsid w:val="6B770F4D"/>
     <w:multiLevelType w:val="multilevel"/>
     <w:tmpl w:val="4B8495E2"/>
@@ -4363,7 +4737,7 @@
       </w:rPr>
     </w:lvl>
   </w:abstractNum>
-  <w:abstractNum w:abstractNumId="16" w15:restartNumberingAfterBreak="0">
+  <w:abstractNum w:abstractNumId="20" w15:restartNumberingAfterBreak="0">
     <w:nsid w:val="6CC91CC7"/>
     <w:multiLevelType w:val="multilevel"/>
     <w:tmpl w:val="733E7956"/>
@@ -4512,7 +4886,7 @@
       </w:rPr>
     </w:lvl>
   </w:abstractNum>
-  <w:abstractNum w:abstractNumId="17" w15:restartNumberingAfterBreak="0">
+  <w:abstractNum w:abstractNumId="21" w15:restartNumberingAfterBreak="0">
     <w:nsid w:val="70AA6989"/>
     <w:multiLevelType w:val="multilevel"/>
     <w:tmpl w:val="E064F172"/>
@@ -4661,7 +5035,7 @@
       </w:rPr>
     </w:lvl>
   </w:abstractNum>
-  <w:abstractNum w:abstractNumId="18" w15:restartNumberingAfterBreak="0">
+  <w:abstractNum w:abstractNumId="22" w15:restartNumberingAfterBreak="0">
     <w:nsid w:val="7EBF2863"/>
     <w:multiLevelType w:val="hybridMultilevel"/>
     <w:tmpl w:val="6EB6C89C"/>
@@ -4751,61 +5125,73 @@
     </w:lvl>
   </w:abstractNum>
   <w:num w:numId="1">
+    <w:abstractNumId w:val="18"/>
+  </w:num>
+  <w:num w:numId="2">
+    <w:abstractNumId w:val="10"/>
+  </w:num>
+  <w:num w:numId="3">
+    <w:abstractNumId w:val="12"/>
+  </w:num>
+  <w:num w:numId="4">
+    <w:abstractNumId w:val="22"/>
+  </w:num>
+  <w:num w:numId="5">
+    <w:abstractNumId w:val="2"/>
+  </w:num>
+  <w:num w:numId="6">
+    <w:abstractNumId w:val="21"/>
+  </w:num>
+  <w:num w:numId="7">
+    <w:abstractNumId w:val="13"/>
+  </w:num>
+  <w:num w:numId="8">
+    <w:abstractNumId w:val="3"/>
+  </w:num>
+  <w:num w:numId="9">
+    <w:abstractNumId w:val="15"/>
+  </w:num>
+  <w:num w:numId="10">
     <w:abstractNumId w:val="14"/>
   </w:num>
-  <w:num w:numId="2">
+  <w:num w:numId="11">
+    <w:abstractNumId w:val="1"/>
+  </w:num>
+  <w:num w:numId="12">
+    <w:abstractNumId w:val="8"/>
+  </w:num>
+  <w:num w:numId="13">
+    <w:abstractNumId w:val="20"/>
+  </w:num>
+  <w:num w:numId="14">
     <w:abstractNumId w:val="7"/>
   </w:num>
-  <w:num w:numId="3">
-    <w:abstractNumId w:val="8"/>
+  <w:num w:numId="15">
+    <w:abstractNumId w:val="9"/>
   </w:num>
-  <w:num w:numId="4">
-    <w:abstractNumId w:val="18"/>
+  <w:num w:numId="16">
+    <w:abstractNumId w:val="19"/>
   </w:num>
-  <w:num w:numId="5">
-    <w:abstractNumId w:val="1"/>
+  <w:num w:numId="17">
+    <w:abstractNumId w:val="16"/>
   </w:num>
-  <w:num w:numId="6">
+  <w:num w:numId="18">
+    <w:abstractNumId w:val="5"/>
+  </w:num>
+  <w:num w:numId="19">
     <w:abstractNumId w:val="17"/>
   </w:num>
-  <w:num w:numId="7">
-    <w:abstractNumId w:val="9"/>
+  <w:num w:numId="20">
+    <w:abstractNumId w:val="4"/>
   </w:num>
-  <w:num w:numId="8">
-    <w:abstractNumId w:val="2"/>
+  <w:num w:numId="21">
+    <w:abstractNumId w:val="6"/>
   </w:num>
-  <w:num w:numId="9">
-    <w:abstractNumId w:val="11"/>
-  </w:num>
-  <w:num w:numId="10">
-    <w:abstractNumId w:val="10"/>
-  </w:num>
-  <w:num w:numId="11">
+  <w:num w:numId="22">
     <w:abstractNumId w:val="0"/>
   </w:num>
-  <w:num w:numId="12">
-    <w:abstractNumId w:val="5"/>
-  </w:num>
-  <w:num w:numId="13">
-    <w:abstractNumId w:val="16"/>
-  </w:num>
-  <w:num w:numId="14">
-    <w:abstractNumId w:val="4"/>
-  </w:num>
-  <w:num w:numId="15">
-    <w:abstractNumId w:val="6"/>
-  </w:num>
-  <w:num w:numId="16">
-    <w:abstractNumId w:val="15"/>
-  </w:num>
-  <w:num w:numId="17">
-    <w:abstractNumId w:val="12"/>
-  </w:num>
-  <w:num w:numId="18">
-    <w:abstractNumId w:val="3"/>
-  </w:num>
-  <w:num w:numId="19">
-    <w:abstractNumId w:val="13"/>
+  <w:num w:numId="23">
+    <w:abstractNumId w:val="11"/>
   </w:num>
 </w:numbering>
 </file>
@@ -5483,6 +5869,36 @@
       <w:shd w:val="clear" w:color="auto" w:fill="E1DFDD"/>
     </w:rPr>
   </w:style>
+  <w:style w:type="paragraph" w:styleId="Textedebulles">
+    <w:name w:val="Balloon Text"/>
+    <w:basedOn w:val="Normal"/>
+    <w:link w:val="TextedebullesCar"/>
+    <w:uiPriority w:val="99"/>
+    <w:semiHidden/>
+    <w:unhideWhenUsed/>
+    <w:rsid w:val="0040176D"/>
+    <w:pPr>
+      <w:spacing w:after="0" w:line="240" w:lineRule="auto"/>
+    </w:pPr>
+    <w:rPr>
+      <w:rFonts w:ascii="Segoe UI" w:hAnsi="Segoe UI" w:cs="Segoe UI"/>
+      <w:sz w:val="18"/>
+      <w:szCs w:val="18"/>
+    </w:rPr>
+  </w:style>
+  <w:style w:type="character" w:customStyle="1" w:styleId="TextedebullesCar">
+    <w:name w:val="Texte de bulles Car"/>
+    <w:basedOn w:val="Policepardfaut"/>
+    <w:link w:val="Textedebulles"/>
+    <w:uiPriority w:val="99"/>
+    <w:semiHidden/>
+    <w:rsid w:val="0040176D"/>
+    <w:rPr>
+      <w:rFonts w:ascii="Segoe UI" w:hAnsi="Segoe UI" w:cs="Segoe UI"/>
+      <w:sz w:val="18"/>
+      <w:szCs w:val="18"/>
+    </w:rPr>
+  </w:style>
 </w:styles>
 </file>
 
@@ -5651,13 +6067,6 @@
 
 <file path=word/glossary/fontTable.xml><?xml version="1.0" encoding="utf-8"?>
 <w:fonts xmlns:mc="http://schemas.openxmlformats.org/markup-compatibility/2006" xmlns:r="http://schemas.openxmlformats.org/officeDocument/2006/relationships" xmlns:w="http://schemas.openxmlformats.org/wordprocessingml/2006/main" xmlns:w14="http://schemas.microsoft.com/office/word/2010/wordml" xmlns:w15="http://schemas.microsoft.com/office/word/2012/wordml" xmlns:w16cid="http://schemas.microsoft.com/office/word/2016/wordml/cid" xmlns:w16se="http://schemas.microsoft.com/office/word/2015/wordml/symex" mc:Ignorable="w14 w15 w16se w16cid">
-  <w:font w:name="Symbol">
-    <w:panose1 w:val="05050102010706020507"/>
-    <w:charset w:val="02"/>
-    <w:family w:val="roman"/>
-    <w:pitch w:val="variable"/>
-    <w:sig w:usb0="00000000" w:usb1="10000000" w:usb2="00000000" w:usb3="00000000" w:csb0="80000000" w:csb1="00000000"/>
-  </w:font>
   <w:font w:name="Times New Roman">
     <w:panose1 w:val="02020603050405020304"/>
     <w:charset w:val="00"/>
@@ -5665,12 +6074,12 @@
     <w:pitch w:val="variable"/>
     <w:sig w:usb0="E0002EFF" w:usb1="C000785B" w:usb2="00000009" w:usb3="00000000" w:csb0="000001FF" w:csb1="00000000"/>
   </w:font>
-  <w:font w:name="Calibri">
-    <w:panose1 w:val="020F0502020204030204"/>
-    <w:charset w:val="00"/>
-    <w:family w:val="swiss"/>
+  <w:font w:name="Symbol">
+    <w:panose1 w:val="05050102010706020507"/>
+    <w:charset w:val="02"/>
+    <w:family w:val="roman"/>
     <w:pitch w:val="variable"/>
-    <w:sig w:usb0="E4002EFF" w:usb1="C000247B" w:usb2="00000009" w:usb3="00000000" w:csb0="000001FF" w:csb1="00000000"/>
+    <w:sig w:usb0="00000000" w:usb1="10000000" w:usb2="00000000" w:usb3="00000000" w:csb0="80000000" w:csb1="00000000"/>
   </w:font>
   <w:font w:name="Courier New">
     <w:panose1 w:val="02070309020205020404"/>
@@ -5686,12 +6095,26 @@
     <w:pitch w:val="variable"/>
     <w:sig w:usb0="00000000" w:usb1="10000000" w:usb2="00000000" w:usb3="00000000" w:csb0="80000000" w:csb1="00000000"/>
   </w:font>
+  <w:font w:name="Calibri">
+    <w:panose1 w:val="020F0502020204030204"/>
+    <w:charset w:val="00"/>
+    <w:family w:val="swiss"/>
+    <w:pitch w:val="variable"/>
+    <w:sig w:usb0="E4002EFF" w:usb1="C000247B" w:usb2="00000009" w:usb3="00000000" w:csb0="000001FF" w:csb1="00000000"/>
+  </w:font>
   <w:font w:name="Calibri Light">
     <w:panose1 w:val="020F0302020204030204"/>
     <w:charset w:val="00"/>
     <w:family w:val="swiss"/>
     <w:pitch w:val="variable"/>
     <w:sig w:usb0="E4002EFF" w:usb1="C000247B" w:usb2="00000009" w:usb3="00000000" w:csb0="000001FF" w:csb1="00000000"/>
+  </w:font>
+  <w:font w:name="Segoe UI">
+    <w:panose1 w:val="020B0502040204020203"/>
+    <w:charset w:val="00"/>
+    <w:family w:val="swiss"/>
+    <w:pitch w:val="variable"/>
+    <w:sig w:usb0="E4002EFF" w:usb1="C000E47F" w:usb2="00000009" w:usb3="00000000" w:csb0="000001FF" w:csb1="00000000"/>
   </w:font>
 </w:fonts>
 </file>
@@ -5720,6 +6143,7 @@
     <w:rsid w:val="009A51B8"/>
     <w:rsid w:val="009D0976"/>
     <w:rsid w:val="00BD49B3"/>
+    <w:rsid w:val="00DD1B02"/>
   </w:rsids>
   <m:mathPr>
     <m:mathFont m:val="Cambria Math"/>
@@ -6541,7 +6965,7 @@
 </file>
 
 <file path=customXml/itemProps2.xml><?xml version="1.0" encoding="utf-8"?>
-<ds:datastoreItem xmlns:ds="http://schemas.openxmlformats.org/officeDocument/2006/customXml" ds:itemID="{7DCDB31B-6180-459B-8E1B-D7F5462A24B4}">
+<ds:datastoreItem xmlns:ds="http://schemas.openxmlformats.org/officeDocument/2006/customXml" ds:itemID="{1CB2E0B7-1978-4138-A8B6-B09411D23226}">
   <ds:schemaRefs>
     <ds:schemaRef ds:uri="http://schemas.openxmlformats.org/officeDocument/2006/bibliography"/>
   </ds:schemaRefs>

</xml_diff>